<commit_message>
Commiting by using -a
</commit_message>
<xml_diff>
--- a/Tutorial_Docker.docx
+++ b/Tutorial_Docker.docx
@@ -1210,11 +1210,1545 @@
           <w:rStyle w:val="Hyperlink"/>
         </w:rPr>
       </w:pPr>
+    </w:p>
+    <w:p>
+      <w:pPr>
+        <w:rPr>
+          <w:rStyle w:val="Hyperlink"/>
+        </w:rPr>
+      </w:pPr>
+      <w:hyperlink r:id="rId7" w:history="1">
+        <w:r>
+          <w:rPr>
+            <w:rStyle w:val="Hyperlink"/>
+          </w:rPr>
+          <w:t>https://docs.docker.com/get-started/part2/#recap-and-cheat-sheet-optional</w:t>
+        </w:r>
+      </w:hyperlink>
+    </w:p>
+    <w:p>
+      <w:pPr>
+        <w:rPr>
+          <w:rStyle w:val="Hyperlink"/>
+        </w:rPr>
+      </w:pPr>
+      <w:r>
+        <w:rPr>
+          <w:rStyle w:val="Hyperlink"/>
+        </w:rPr>
+        <w:t>https://docs.docker.com/toolbox/toolbox_install_windows/</w:t>
+      </w:r>
+    </w:p>
+    <w:p>
+      <w:pPr>
+        <w:rPr>
+          <w:rStyle w:val="Hyperlink"/>
+        </w:rPr>
+      </w:pPr>
+    </w:p>
+    <w:p>
+      <w:pPr>
+        <w:shd w:val="clear" w:color="auto" w:fill="FFFFFF"/>
+        <w:spacing w:before="150" w:after="150" w:line="360" w:lineRule="atLeast"/>
+        <w:rPr>
+          <w:rFonts w:ascii="Open Sans" w:eastAsia="Times New Roman" w:hAnsi="Open Sans" w:cs="Times New Roman"/>
+          <w:color w:val="33444C"/>
+          <w:sz w:val="21"/>
+          <w:szCs w:val="21"/>
+        </w:rPr>
+      </w:pPr>
+      <w:r>
+        <w:rPr>
+          <w:rFonts w:ascii="Open Sans" w:eastAsia="Times New Roman" w:hAnsi="Open Sans" w:cs="Times New Roman"/>
+          <w:color w:val="33444C"/>
+          <w:sz w:val="21"/>
+          <w:szCs w:val="21"/>
+        </w:rPr>
+        <w:t>Here is a list of the basic Docker commands from this page, and some related ones if you’d like to explore a bit before moving on.</w:t>
+      </w:r>
+    </w:p>
+    <w:p>
+      <w:pPr>
+        <w:pBdr>
+          <w:top w:val="single" w:sz="6" w:space="7" w:color="CCCCCC"/>
+          <w:left w:val="single" w:sz="6" w:space="7" w:color="CCCCCC"/>
+          <w:bottom w:val="single" w:sz="6" w:space="7" w:color="CCCCCC"/>
+          <w:right w:val="single" w:sz="6" w:space="7" w:color="CCCCCC"/>
+        </w:pBdr>
+        <w:shd w:val="clear" w:color="auto" w:fill="F5F5F5"/>
+        <w:tabs>
+          <w:tab w:val="left" w:pos="916"/>
+          <w:tab w:val="left" w:pos="1832"/>
+          <w:tab w:val="left" w:pos="2748"/>
+          <w:tab w:val="left" w:pos="3664"/>
+          <w:tab w:val="left" w:pos="4580"/>
+          <w:tab w:val="left" w:pos="5496"/>
+          <w:tab w:val="left" w:pos="6412"/>
+          <w:tab w:val="left" w:pos="7328"/>
+          <w:tab w:val="left" w:pos="8244"/>
+          <w:tab w:val="left" w:pos="9160"/>
+          <w:tab w:val="left" w:pos="10076"/>
+          <w:tab w:val="left" w:pos="10992"/>
+          <w:tab w:val="left" w:pos="11908"/>
+          <w:tab w:val="left" w:pos="12824"/>
+          <w:tab w:val="left" w:pos="13740"/>
+          <w:tab w:val="left" w:pos="14656"/>
+        </w:tabs>
+        <w:spacing w:after="150" w:line="240" w:lineRule="auto"/>
+        <w:rPr>
+          <w:rFonts w:ascii="Consolas" w:eastAsia="Times New Roman" w:hAnsi="Consolas" w:cs="Courier New"/>
+          <w:color w:val="333333"/>
+          <w:sz w:val="20"/>
+          <w:szCs w:val="20"/>
+        </w:rPr>
+      </w:pPr>
+      <w:r>
+        <w:rPr>
+          <w:rFonts w:ascii="Consolas" w:eastAsia="Times New Roman" w:hAnsi="Consolas" w:cs="Courier New"/>
+          <w:color w:val="333333"/>
+          <w:sz w:val="20"/>
+          <w:szCs w:val="20"/>
+        </w:rPr>
+        <w:t xml:space="preserve">docker build </w:t>
+      </w:r>
+      <w:r>
+        <w:rPr>
+          <w:rFonts w:ascii="Consolas" w:eastAsia="Times New Roman" w:hAnsi="Consolas" w:cs="Courier New"/>
+          <w:color w:val="8B008B"/>
+          <w:sz w:val="20"/>
+          <w:szCs w:val="20"/>
+        </w:rPr>
+        <w:t>-t</w:t>
+      </w:r>
+      <w:r>
+        <w:rPr>
+          <w:rFonts w:ascii="Consolas" w:eastAsia="Times New Roman" w:hAnsi="Consolas" w:cs="Courier New"/>
+          <w:color w:val="333333"/>
+          <w:sz w:val="20"/>
+          <w:szCs w:val="20"/>
+        </w:rPr>
+        <w:t xml:space="preserve"> </w:t>
+      </w:r>
+      <w:proofErr w:type="spellStart"/>
+      <w:proofErr w:type="gramStart"/>
+      <w:r>
+        <w:rPr>
+          <w:rFonts w:ascii="Consolas" w:eastAsia="Times New Roman" w:hAnsi="Consolas" w:cs="Courier New"/>
+          <w:color w:val="333333"/>
+          <w:sz w:val="20"/>
+          <w:szCs w:val="20"/>
+        </w:rPr>
+        <w:t>friendlyhello</w:t>
+      </w:r>
+      <w:proofErr w:type="spellEnd"/>
+      <w:r>
+        <w:rPr>
+          <w:rFonts w:ascii="Consolas" w:eastAsia="Times New Roman" w:hAnsi="Consolas" w:cs="Courier New"/>
+          <w:color w:val="333333"/>
+          <w:sz w:val="20"/>
+          <w:szCs w:val="20"/>
+        </w:rPr>
+        <w:t xml:space="preserve"> </w:t>
+      </w:r>
+      <w:r>
+        <w:rPr>
+          <w:rFonts w:ascii="Consolas" w:eastAsia="Times New Roman" w:hAnsi="Consolas" w:cs="Courier New"/>
+          <w:color w:val="658B00"/>
+          <w:sz w:val="20"/>
+          <w:szCs w:val="20"/>
+        </w:rPr>
+        <w:t>.</w:t>
+      </w:r>
+      <w:proofErr w:type="gramEnd"/>
+      <w:r>
+        <w:rPr>
+          <w:rFonts w:ascii="Consolas" w:eastAsia="Times New Roman" w:hAnsi="Consolas" w:cs="Courier New"/>
+          <w:color w:val="333333"/>
+          <w:sz w:val="20"/>
+          <w:szCs w:val="20"/>
+        </w:rPr>
+        <w:t xml:space="preserve">  </w:t>
+      </w:r>
+      <w:r>
+        <w:rPr>
+          <w:rFonts w:ascii="Consolas" w:eastAsia="Times New Roman" w:hAnsi="Consolas" w:cs="Courier New"/>
+          <w:color w:val="228B22"/>
+          <w:sz w:val="20"/>
+          <w:szCs w:val="20"/>
+        </w:rPr>
+        <w:t xml:space="preserve"># Create image using this directory's </w:t>
+      </w:r>
+      <w:proofErr w:type="spellStart"/>
+      <w:r>
+        <w:rPr>
+          <w:rFonts w:ascii="Consolas" w:eastAsia="Times New Roman" w:hAnsi="Consolas" w:cs="Courier New"/>
+          <w:color w:val="228B22"/>
+          <w:sz w:val="20"/>
+          <w:szCs w:val="20"/>
+        </w:rPr>
+        <w:t>Dockerfile</w:t>
+      </w:r>
+      <w:proofErr w:type="spellEnd"/>
+    </w:p>
+    <w:p>
+      <w:pPr>
+        <w:pBdr>
+          <w:top w:val="single" w:sz="6" w:space="7" w:color="CCCCCC"/>
+          <w:left w:val="single" w:sz="6" w:space="7" w:color="CCCCCC"/>
+          <w:bottom w:val="single" w:sz="6" w:space="7" w:color="CCCCCC"/>
+          <w:right w:val="single" w:sz="6" w:space="7" w:color="CCCCCC"/>
+        </w:pBdr>
+        <w:shd w:val="clear" w:color="auto" w:fill="F5F5F5"/>
+        <w:tabs>
+          <w:tab w:val="left" w:pos="916"/>
+          <w:tab w:val="left" w:pos="1832"/>
+          <w:tab w:val="left" w:pos="2748"/>
+          <w:tab w:val="left" w:pos="3664"/>
+          <w:tab w:val="left" w:pos="4580"/>
+          <w:tab w:val="left" w:pos="5496"/>
+          <w:tab w:val="left" w:pos="6412"/>
+          <w:tab w:val="left" w:pos="7328"/>
+          <w:tab w:val="left" w:pos="8244"/>
+          <w:tab w:val="left" w:pos="9160"/>
+          <w:tab w:val="left" w:pos="10076"/>
+          <w:tab w:val="left" w:pos="10992"/>
+          <w:tab w:val="left" w:pos="11908"/>
+          <w:tab w:val="left" w:pos="12824"/>
+          <w:tab w:val="left" w:pos="13740"/>
+          <w:tab w:val="left" w:pos="14656"/>
+        </w:tabs>
+        <w:spacing w:after="150" w:line="240" w:lineRule="auto"/>
+        <w:rPr>
+          <w:rFonts w:ascii="Consolas" w:eastAsia="Times New Roman" w:hAnsi="Consolas" w:cs="Courier New"/>
+          <w:color w:val="333333"/>
+          <w:sz w:val="20"/>
+          <w:szCs w:val="20"/>
+        </w:rPr>
+      </w:pPr>
+      <w:r>
+        <w:rPr>
+          <w:rFonts w:ascii="Consolas" w:eastAsia="Times New Roman" w:hAnsi="Consolas" w:cs="Courier New"/>
+          <w:color w:val="333333"/>
+          <w:sz w:val="20"/>
+          <w:szCs w:val="20"/>
+        </w:rPr>
+        <w:t xml:space="preserve">docker run </w:t>
+      </w:r>
+      <w:r>
+        <w:rPr>
+          <w:rFonts w:ascii="Consolas" w:eastAsia="Times New Roman" w:hAnsi="Consolas" w:cs="Courier New"/>
+          <w:color w:val="8B008B"/>
+          <w:sz w:val="20"/>
+          <w:szCs w:val="20"/>
+        </w:rPr>
+        <w:t>-p</w:t>
+      </w:r>
+      <w:r>
+        <w:rPr>
+          <w:rFonts w:ascii="Consolas" w:eastAsia="Times New Roman" w:hAnsi="Consolas" w:cs="Courier New"/>
+          <w:color w:val="333333"/>
+          <w:sz w:val="20"/>
+          <w:szCs w:val="20"/>
+        </w:rPr>
+        <w:t xml:space="preserve"> 4000:80 </w:t>
+      </w:r>
+      <w:proofErr w:type="spellStart"/>
+      <w:proofErr w:type="gramStart"/>
+      <w:r>
+        <w:rPr>
+          <w:rFonts w:ascii="Consolas" w:eastAsia="Times New Roman" w:hAnsi="Consolas" w:cs="Courier New"/>
+          <w:color w:val="333333"/>
+          <w:sz w:val="20"/>
+          <w:szCs w:val="20"/>
+        </w:rPr>
+        <w:t>friendlyhello</w:t>
+      </w:r>
+      <w:proofErr w:type="spellEnd"/>
+      <w:r>
+        <w:rPr>
+          <w:rFonts w:ascii="Consolas" w:eastAsia="Times New Roman" w:hAnsi="Consolas" w:cs="Courier New"/>
+          <w:color w:val="333333"/>
+          <w:sz w:val="20"/>
+          <w:szCs w:val="20"/>
+        </w:rPr>
+        <w:t xml:space="preserve">  </w:t>
+      </w:r>
+      <w:r>
+        <w:rPr>
+          <w:rFonts w:ascii="Consolas" w:eastAsia="Times New Roman" w:hAnsi="Consolas" w:cs="Courier New"/>
+          <w:color w:val="228B22"/>
+          <w:sz w:val="20"/>
+          <w:szCs w:val="20"/>
+        </w:rPr>
+        <w:t>#</w:t>
+      </w:r>
+      <w:proofErr w:type="gramEnd"/>
+      <w:r>
+        <w:rPr>
+          <w:rFonts w:ascii="Consolas" w:eastAsia="Times New Roman" w:hAnsi="Consolas" w:cs="Courier New"/>
+          <w:color w:val="228B22"/>
+          <w:sz w:val="20"/>
+          <w:szCs w:val="20"/>
+        </w:rPr>
+        <w:t xml:space="preserve"> Run "</w:t>
+      </w:r>
+      <w:proofErr w:type="spellStart"/>
+      <w:r>
+        <w:rPr>
+          <w:rFonts w:ascii="Consolas" w:eastAsia="Times New Roman" w:hAnsi="Consolas" w:cs="Courier New"/>
+          <w:color w:val="228B22"/>
+          <w:sz w:val="20"/>
+          <w:szCs w:val="20"/>
+        </w:rPr>
+        <w:t>friendlyname</w:t>
+      </w:r>
+      <w:proofErr w:type="spellEnd"/>
+      <w:r>
+        <w:rPr>
+          <w:rFonts w:ascii="Consolas" w:eastAsia="Times New Roman" w:hAnsi="Consolas" w:cs="Courier New"/>
+          <w:color w:val="228B22"/>
+          <w:sz w:val="20"/>
+          <w:szCs w:val="20"/>
+        </w:rPr>
+        <w:t>" mapping port 4000 to 80</w:t>
+      </w:r>
+    </w:p>
+    <w:p>
+      <w:pPr>
+        <w:pBdr>
+          <w:top w:val="single" w:sz="6" w:space="7" w:color="CCCCCC"/>
+          <w:left w:val="single" w:sz="6" w:space="7" w:color="CCCCCC"/>
+          <w:bottom w:val="single" w:sz="6" w:space="7" w:color="CCCCCC"/>
+          <w:right w:val="single" w:sz="6" w:space="7" w:color="CCCCCC"/>
+        </w:pBdr>
+        <w:shd w:val="clear" w:color="auto" w:fill="F5F5F5"/>
+        <w:tabs>
+          <w:tab w:val="left" w:pos="916"/>
+          <w:tab w:val="left" w:pos="1832"/>
+          <w:tab w:val="left" w:pos="2748"/>
+          <w:tab w:val="left" w:pos="3664"/>
+          <w:tab w:val="left" w:pos="4580"/>
+          <w:tab w:val="left" w:pos="5496"/>
+          <w:tab w:val="left" w:pos="6412"/>
+          <w:tab w:val="left" w:pos="7328"/>
+          <w:tab w:val="left" w:pos="8244"/>
+          <w:tab w:val="left" w:pos="9160"/>
+          <w:tab w:val="left" w:pos="10076"/>
+          <w:tab w:val="left" w:pos="10992"/>
+          <w:tab w:val="left" w:pos="11908"/>
+          <w:tab w:val="left" w:pos="12824"/>
+          <w:tab w:val="left" w:pos="13740"/>
+          <w:tab w:val="left" w:pos="14656"/>
+        </w:tabs>
+        <w:spacing w:after="150" w:line="240" w:lineRule="auto"/>
+        <w:rPr>
+          <w:rFonts w:ascii="Consolas" w:eastAsia="Times New Roman" w:hAnsi="Consolas" w:cs="Courier New"/>
+          <w:color w:val="333333"/>
+          <w:sz w:val="20"/>
+          <w:szCs w:val="20"/>
+        </w:rPr>
+      </w:pPr>
+      <w:r>
+        <w:rPr>
+          <w:rFonts w:ascii="Consolas" w:eastAsia="Times New Roman" w:hAnsi="Consolas" w:cs="Courier New"/>
+          <w:color w:val="333333"/>
+          <w:sz w:val="20"/>
+          <w:szCs w:val="20"/>
+        </w:rPr>
+        <w:t xml:space="preserve">docker run </w:t>
+      </w:r>
+      <w:r>
+        <w:rPr>
+          <w:rFonts w:ascii="Consolas" w:eastAsia="Times New Roman" w:hAnsi="Consolas" w:cs="Courier New"/>
+          <w:color w:val="8B008B"/>
+          <w:sz w:val="20"/>
+          <w:szCs w:val="20"/>
+        </w:rPr>
+        <w:t>-d</w:t>
+      </w:r>
+      <w:r>
+        <w:rPr>
+          <w:rFonts w:ascii="Consolas" w:eastAsia="Times New Roman" w:hAnsi="Consolas" w:cs="Courier New"/>
+          <w:color w:val="333333"/>
+          <w:sz w:val="20"/>
+          <w:szCs w:val="20"/>
+        </w:rPr>
+        <w:t xml:space="preserve"> </w:t>
+      </w:r>
+      <w:r>
+        <w:rPr>
+          <w:rFonts w:ascii="Consolas" w:eastAsia="Times New Roman" w:hAnsi="Consolas" w:cs="Courier New"/>
+          <w:color w:val="8B008B"/>
+          <w:sz w:val="20"/>
+          <w:szCs w:val="20"/>
+        </w:rPr>
+        <w:t>-p</w:t>
+      </w:r>
+      <w:r>
+        <w:rPr>
+          <w:rFonts w:ascii="Consolas" w:eastAsia="Times New Roman" w:hAnsi="Consolas" w:cs="Courier New"/>
+          <w:color w:val="333333"/>
+          <w:sz w:val="20"/>
+          <w:szCs w:val="20"/>
+        </w:rPr>
+        <w:t xml:space="preserve"> 4000:80 </w:t>
+      </w:r>
+      <w:proofErr w:type="spellStart"/>
+      <w:r>
+        <w:rPr>
+          <w:rFonts w:ascii="Consolas" w:eastAsia="Times New Roman" w:hAnsi="Consolas" w:cs="Courier New"/>
+          <w:color w:val="333333"/>
+          <w:sz w:val="20"/>
+          <w:szCs w:val="20"/>
+        </w:rPr>
+        <w:t>friendlyhello</w:t>
+      </w:r>
+      <w:proofErr w:type="spellEnd"/>
+      <w:r>
+        <w:rPr>
+          <w:rFonts w:ascii="Consolas" w:eastAsia="Times New Roman" w:hAnsi="Consolas" w:cs="Courier New"/>
+          <w:color w:val="333333"/>
+          <w:sz w:val="20"/>
+          <w:szCs w:val="20"/>
+        </w:rPr>
+        <w:t xml:space="preserve">         </w:t>
+      </w:r>
+      <w:r>
+        <w:rPr>
+          <w:rFonts w:ascii="Consolas" w:eastAsia="Times New Roman" w:hAnsi="Consolas" w:cs="Courier New"/>
+          <w:color w:val="228B22"/>
+          <w:sz w:val="20"/>
+          <w:szCs w:val="20"/>
+        </w:rPr>
+        <w:t># Same thing, but in detached mode</w:t>
+      </w:r>
+    </w:p>
+    <w:p>
+      <w:pPr>
+        <w:pBdr>
+          <w:top w:val="single" w:sz="6" w:space="7" w:color="CCCCCC"/>
+          <w:left w:val="single" w:sz="6" w:space="7" w:color="CCCCCC"/>
+          <w:bottom w:val="single" w:sz="6" w:space="7" w:color="CCCCCC"/>
+          <w:right w:val="single" w:sz="6" w:space="7" w:color="CCCCCC"/>
+        </w:pBdr>
+        <w:shd w:val="clear" w:color="auto" w:fill="F5F5F5"/>
+        <w:tabs>
+          <w:tab w:val="left" w:pos="916"/>
+          <w:tab w:val="left" w:pos="1832"/>
+          <w:tab w:val="left" w:pos="2748"/>
+          <w:tab w:val="left" w:pos="3664"/>
+          <w:tab w:val="left" w:pos="4580"/>
+          <w:tab w:val="left" w:pos="5496"/>
+          <w:tab w:val="left" w:pos="6412"/>
+          <w:tab w:val="left" w:pos="7328"/>
+          <w:tab w:val="left" w:pos="8244"/>
+          <w:tab w:val="left" w:pos="9160"/>
+          <w:tab w:val="left" w:pos="10076"/>
+          <w:tab w:val="left" w:pos="10992"/>
+          <w:tab w:val="left" w:pos="11908"/>
+          <w:tab w:val="left" w:pos="12824"/>
+          <w:tab w:val="left" w:pos="13740"/>
+          <w:tab w:val="left" w:pos="14656"/>
+        </w:tabs>
+        <w:spacing w:after="150" w:line="240" w:lineRule="auto"/>
+        <w:rPr>
+          <w:rFonts w:ascii="Consolas" w:eastAsia="Times New Roman" w:hAnsi="Consolas" w:cs="Courier New"/>
+          <w:color w:val="333333"/>
+          <w:sz w:val="20"/>
+          <w:szCs w:val="20"/>
+        </w:rPr>
+      </w:pPr>
+      <w:r>
+        <w:rPr>
+          <w:rFonts w:ascii="Consolas" w:eastAsia="Times New Roman" w:hAnsi="Consolas" w:cs="Courier New"/>
+          <w:color w:val="333333"/>
+          <w:sz w:val="20"/>
+          <w:szCs w:val="20"/>
+        </w:rPr>
+        <w:t xml:space="preserve">docker container </w:t>
+      </w:r>
+      <w:r>
+        <w:rPr>
+          <w:rFonts w:ascii="Consolas" w:eastAsia="Times New Roman" w:hAnsi="Consolas" w:cs="Courier New"/>
+          <w:color w:val="658B00"/>
+          <w:sz w:val="20"/>
+          <w:szCs w:val="20"/>
+        </w:rPr>
+        <w:t>ls</w:t>
+      </w:r>
+      <w:r>
+        <w:rPr>
+          <w:rFonts w:ascii="Consolas" w:eastAsia="Times New Roman" w:hAnsi="Consolas" w:cs="Courier New"/>
+          <w:color w:val="333333"/>
+          <w:sz w:val="20"/>
+          <w:szCs w:val="20"/>
+        </w:rPr>
+        <w:t xml:space="preserve">                                </w:t>
+      </w:r>
+      <w:r>
+        <w:rPr>
+          <w:rFonts w:ascii="Consolas" w:eastAsia="Times New Roman" w:hAnsi="Consolas" w:cs="Courier New"/>
+          <w:color w:val="228B22"/>
+          <w:sz w:val="20"/>
+          <w:szCs w:val="20"/>
+        </w:rPr>
+        <w:t># List all running containers</w:t>
+      </w:r>
+    </w:p>
+    <w:p>
+      <w:pPr>
+        <w:pBdr>
+          <w:top w:val="single" w:sz="6" w:space="7" w:color="CCCCCC"/>
+          <w:left w:val="single" w:sz="6" w:space="7" w:color="CCCCCC"/>
+          <w:bottom w:val="single" w:sz="6" w:space="7" w:color="CCCCCC"/>
+          <w:right w:val="single" w:sz="6" w:space="7" w:color="CCCCCC"/>
+        </w:pBdr>
+        <w:shd w:val="clear" w:color="auto" w:fill="F5F5F5"/>
+        <w:tabs>
+          <w:tab w:val="left" w:pos="916"/>
+          <w:tab w:val="left" w:pos="1832"/>
+          <w:tab w:val="left" w:pos="2748"/>
+          <w:tab w:val="left" w:pos="3664"/>
+          <w:tab w:val="left" w:pos="4580"/>
+          <w:tab w:val="left" w:pos="5496"/>
+          <w:tab w:val="left" w:pos="6412"/>
+          <w:tab w:val="left" w:pos="7328"/>
+          <w:tab w:val="left" w:pos="8244"/>
+          <w:tab w:val="left" w:pos="9160"/>
+          <w:tab w:val="left" w:pos="10076"/>
+          <w:tab w:val="left" w:pos="10992"/>
+          <w:tab w:val="left" w:pos="11908"/>
+          <w:tab w:val="left" w:pos="12824"/>
+          <w:tab w:val="left" w:pos="13740"/>
+          <w:tab w:val="left" w:pos="14656"/>
+        </w:tabs>
+        <w:spacing w:after="150" w:line="240" w:lineRule="auto"/>
+        <w:rPr>
+          <w:rFonts w:ascii="Consolas" w:eastAsia="Times New Roman" w:hAnsi="Consolas" w:cs="Courier New"/>
+          <w:color w:val="333333"/>
+          <w:sz w:val="20"/>
+          <w:szCs w:val="20"/>
+        </w:rPr>
+      </w:pPr>
+      <w:r>
+        <w:rPr>
+          <w:rFonts w:ascii="Consolas" w:eastAsia="Times New Roman" w:hAnsi="Consolas" w:cs="Courier New"/>
+          <w:color w:val="333333"/>
+          <w:sz w:val="20"/>
+          <w:szCs w:val="20"/>
+        </w:rPr>
+        <w:t xml:space="preserve">docker container </w:t>
+      </w:r>
+      <w:r>
+        <w:rPr>
+          <w:rFonts w:ascii="Consolas" w:eastAsia="Times New Roman" w:hAnsi="Consolas" w:cs="Courier New"/>
+          <w:color w:val="658B00"/>
+          <w:sz w:val="20"/>
+          <w:szCs w:val="20"/>
+        </w:rPr>
+        <w:t>ls</w:t>
+      </w:r>
+      <w:r>
+        <w:rPr>
+          <w:rFonts w:ascii="Consolas" w:eastAsia="Times New Roman" w:hAnsi="Consolas" w:cs="Courier New"/>
+          <w:color w:val="333333"/>
+          <w:sz w:val="20"/>
+          <w:szCs w:val="20"/>
+        </w:rPr>
+        <w:t xml:space="preserve"> </w:t>
+      </w:r>
+      <w:r>
+        <w:rPr>
+          <w:rFonts w:ascii="Consolas" w:eastAsia="Times New Roman" w:hAnsi="Consolas" w:cs="Courier New"/>
+          <w:color w:val="8B008B"/>
+          <w:sz w:val="20"/>
+          <w:szCs w:val="20"/>
+        </w:rPr>
+        <w:t>-a</w:t>
+      </w:r>
+      <w:r>
+        <w:rPr>
+          <w:rFonts w:ascii="Consolas" w:eastAsia="Times New Roman" w:hAnsi="Consolas" w:cs="Courier New"/>
+          <w:color w:val="333333"/>
+          <w:sz w:val="20"/>
+          <w:szCs w:val="20"/>
+        </w:rPr>
+        <w:t xml:space="preserve">             </w:t>
+      </w:r>
+      <w:r>
+        <w:rPr>
+          <w:rFonts w:ascii="Consolas" w:eastAsia="Times New Roman" w:hAnsi="Consolas" w:cs="Courier New"/>
+          <w:color w:val="228B22"/>
+          <w:sz w:val="20"/>
+          <w:szCs w:val="20"/>
+        </w:rPr>
+        <w:t># List all containers, even those not running</w:t>
+      </w:r>
+    </w:p>
+    <w:p>
+      <w:pPr>
+        <w:pBdr>
+          <w:top w:val="single" w:sz="6" w:space="7" w:color="CCCCCC"/>
+          <w:left w:val="single" w:sz="6" w:space="7" w:color="CCCCCC"/>
+          <w:bottom w:val="single" w:sz="6" w:space="7" w:color="CCCCCC"/>
+          <w:right w:val="single" w:sz="6" w:space="7" w:color="CCCCCC"/>
+        </w:pBdr>
+        <w:shd w:val="clear" w:color="auto" w:fill="F5F5F5"/>
+        <w:tabs>
+          <w:tab w:val="left" w:pos="916"/>
+          <w:tab w:val="left" w:pos="1832"/>
+          <w:tab w:val="left" w:pos="2748"/>
+          <w:tab w:val="left" w:pos="3664"/>
+          <w:tab w:val="left" w:pos="4580"/>
+          <w:tab w:val="left" w:pos="5496"/>
+          <w:tab w:val="left" w:pos="6412"/>
+          <w:tab w:val="left" w:pos="7328"/>
+          <w:tab w:val="left" w:pos="8244"/>
+          <w:tab w:val="left" w:pos="9160"/>
+          <w:tab w:val="left" w:pos="10076"/>
+          <w:tab w:val="left" w:pos="10992"/>
+          <w:tab w:val="left" w:pos="11908"/>
+          <w:tab w:val="left" w:pos="12824"/>
+          <w:tab w:val="left" w:pos="13740"/>
+          <w:tab w:val="left" w:pos="14656"/>
+        </w:tabs>
+        <w:spacing w:after="150" w:line="240" w:lineRule="auto"/>
+        <w:rPr>
+          <w:rFonts w:ascii="Consolas" w:eastAsia="Times New Roman" w:hAnsi="Consolas" w:cs="Courier New"/>
+          <w:color w:val="333333"/>
+          <w:sz w:val="20"/>
+          <w:szCs w:val="20"/>
+        </w:rPr>
+      </w:pPr>
+      <w:r>
+        <w:rPr>
+          <w:rFonts w:ascii="Consolas" w:eastAsia="Times New Roman" w:hAnsi="Consolas" w:cs="Courier New"/>
+          <w:color w:val="333333"/>
+          <w:sz w:val="20"/>
+          <w:szCs w:val="20"/>
+        </w:rPr>
+        <w:t>docker container stop &lt;</w:t>
+      </w:r>
+      <w:r>
+        <w:rPr>
+          <w:rFonts w:ascii="Consolas" w:eastAsia="Times New Roman" w:hAnsi="Consolas" w:cs="Courier New"/>
+          <w:color w:val="658B00"/>
+          <w:sz w:val="20"/>
+          <w:szCs w:val="20"/>
+        </w:rPr>
+        <w:t>hash</w:t>
+      </w:r>
+      <w:r>
+        <w:rPr>
+          <w:rFonts w:ascii="Consolas" w:eastAsia="Times New Roman" w:hAnsi="Consolas" w:cs="Courier New"/>
+          <w:color w:val="333333"/>
+          <w:sz w:val="20"/>
+          <w:szCs w:val="20"/>
+        </w:rPr>
+        <w:t xml:space="preserve">&gt;           </w:t>
+      </w:r>
+      <w:r>
+        <w:rPr>
+          <w:rFonts w:ascii="Consolas" w:eastAsia="Times New Roman" w:hAnsi="Consolas" w:cs="Courier New"/>
+          <w:color w:val="228B22"/>
+          <w:sz w:val="20"/>
+          <w:szCs w:val="20"/>
+        </w:rPr>
+        <w:t># Gracefully stop the specified container</w:t>
+      </w:r>
+    </w:p>
+    <w:p>
+      <w:pPr>
+        <w:pBdr>
+          <w:top w:val="single" w:sz="6" w:space="7" w:color="CCCCCC"/>
+          <w:left w:val="single" w:sz="6" w:space="7" w:color="CCCCCC"/>
+          <w:bottom w:val="single" w:sz="6" w:space="7" w:color="CCCCCC"/>
+          <w:right w:val="single" w:sz="6" w:space="7" w:color="CCCCCC"/>
+        </w:pBdr>
+        <w:shd w:val="clear" w:color="auto" w:fill="F5F5F5"/>
+        <w:tabs>
+          <w:tab w:val="left" w:pos="916"/>
+          <w:tab w:val="left" w:pos="1832"/>
+          <w:tab w:val="left" w:pos="2748"/>
+          <w:tab w:val="left" w:pos="3664"/>
+          <w:tab w:val="left" w:pos="4580"/>
+          <w:tab w:val="left" w:pos="5496"/>
+          <w:tab w:val="left" w:pos="6412"/>
+          <w:tab w:val="left" w:pos="7328"/>
+          <w:tab w:val="left" w:pos="8244"/>
+          <w:tab w:val="left" w:pos="9160"/>
+          <w:tab w:val="left" w:pos="10076"/>
+          <w:tab w:val="left" w:pos="10992"/>
+          <w:tab w:val="left" w:pos="11908"/>
+          <w:tab w:val="left" w:pos="12824"/>
+          <w:tab w:val="left" w:pos="13740"/>
+          <w:tab w:val="left" w:pos="14656"/>
+        </w:tabs>
+        <w:spacing w:after="150" w:line="240" w:lineRule="auto"/>
+        <w:rPr>
+          <w:rFonts w:ascii="Consolas" w:eastAsia="Times New Roman" w:hAnsi="Consolas" w:cs="Courier New"/>
+          <w:color w:val="333333"/>
+          <w:sz w:val="20"/>
+          <w:szCs w:val="20"/>
+        </w:rPr>
+      </w:pPr>
+      <w:r>
+        <w:rPr>
+          <w:rFonts w:ascii="Consolas" w:eastAsia="Times New Roman" w:hAnsi="Consolas" w:cs="Courier New"/>
+          <w:color w:val="333333"/>
+          <w:sz w:val="20"/>
+          <w:szCs w:val="20"/>
+        </w:rPr>
+        <w:t xml:space="preserve">docker container </w:t>
+      </w:r>
+      <w:r>
+        <w:rPr>
+          <w:rFonts w:ascii="Consolas" w:eastAsia="Times New Roman" w:hAnsi="Consolas" w:cs="Courier New"/>
+          <w:color w:val="658B00"/>
+          <w:sz w:val="20"/>
+          <w:szCs w:val="20"/>
+        </w:rPr>
+        <w:t>kill</w:t>
+      </w:r>
+      <w:r>
+        <w:rPr>
+          <w:rFonts w:ascii="Consolas" w:eastAsia="Times New Roman" w:hAnsi="Consolas" w:cs="Courier New"/>
+          <w:color w:val="333333"/>
+          <w:sz w:val="20"/>
+          <w:szCs w:val="20"/>
+        </w:rPr>
+        <w:t xml:space="preserve"> &lt;</w:t>
+      </w:r>
+      <w:r>
+        <w:rPr>
+          <w:rFonts w:ascii="Consolas" w:eastAsia="Times New Roman" w:hAnsi="Consolas" w:cs="Courier New"/>
+          <w:color w:val="658B00"/>
+          <w:sz w:val="20"/>
+          <w:szCs w:val="20"/>
+        </w:rPr>
+        <w:t>hash</w:t>
+      </w:r>
+      <w:r>
+        <w:rPr>
+          <w:rFonts w:ascii="Consolas" w:eastAsia="Times New Roman" w:hAnsi="Consolas" w:cs="Courier New"/>
+          <w:color w:val="333333"/>
+          <w:sz w:val="20"/>
+          <w:szCs w:val="20"/>
+        </w:rPr>
+        <w:t xml:space="preserve">&gt;         </w:t>
+      </w:r>
+      <w:r>
+        <w:rPr>
+          <w:rFonts w:ascii="Consolas" w:eastAsia="Times New Roman" w:hAnsi="Consolas" w:cs="Courier New"/>
+          <w:color w:val="228B22"/>
+          <w:sz w:val="20"/>
+          <w:szCs w:val="20"/>
+        </w:rPr>
+        <w:t># Force shutdown of the specified container</w:t>
+      </w:r>
+    </w:p>
+    <w:p>
+      <w:pPr>
+        <w:pBdr>
+          <w:top w:val="single" w:sz="6" w:space="7" w:color="CCCCCC"/>
+          <w:left w:val="single" w:sz="6" w:space="7" w:color="CCCCCC"/>
+          <w:bottom w:val="single" w:sz="6" w:space="7" w:color="CCCCCC"/>
+          <w:right w:val="single" w:sz="6" w:space="7" w:color="CCCCCC"/>
+        </w:pBdr>
+        <w:shd w:val="clear" w:color="auto" w:fill="F5F5F5"/>
+        <w:tabs>
+          <w:tab w:val="left" w:pos="916"/>
+          <w:tab w:val="left" w:pos="1832"/>
+          <w:tab w:val="left" w:pos="2748"/>
+          <w:tab w:val="left" w:pos="3664"/>
+          <w:tab w:val="left" w:pos="4580"/>
+          <w:tab w:val="left" w:pos="5496"/>
+          <w:tab w:val="left" w:pos="6412"/>
+          <w:tab w:val="left" w:pos="7328"/>
+          <w:tab w:val="left" w:pos="8244"/>
+          <w:tab w:val="left" w:pos="9160"/>
+          <w:tab w:val="left" w:pos="10076"/>
+          <w:tab w:val="left" w:pos="10992"/>
+          <w:tab w:val="left" w:pos="11908"/>
+          <w:tab w:val="left" w:pos="12824"/>
+          <w:tab w:val="left" w:pos="13740"/>
+          <w:tab w:val="left" w:pos="14656"/>
+        </w:tabs>
+        <w:spacing w:after="150" w:line="240" w:lineRule="auto"/>
+        <w:rPr>
+          <w:rFonts w:ascii="Consolas" w:eastAsia="Times New Roman" w:hAnsi="Consolas" w:cs="Courier New"/>
+          <w:color w:val="333333"/>
+          <w:sz w:val="20"/>
+          <w:szCs w:val="20"/>
+        </w:rPr>
+      </w:pPr>
+      <w:r>
+        <w:rPr>
+          <w:rFonts w:ascii="Consolas" w:eastAsia="Times New Roman" w:hAnsi="Consolas" w:cs="Courier New"/>
+          <w:color w:val="333333"/>
+          <w:sz w:val="20"/>
+          <w:szCs w:val="20"/>
+        </w:rPr>
+        <w:t>docker container rm &lt;</w:t>
+      </w:r>
+      <w:r>
+        <w:rPr>
+          <w:rFonts w:ascii="Consolas" w:eastAsia="Times New Roman" w:hAnsi="Consolas" w:cs="Courier New"/>
+          <w:color w:val="658B00"/>
+          <w:sz w:val="20"/>
+          <w:szCs w:val="20"/>
+        </w:rPr>
+        <w:t>hash</w:t>
+      </w:r>
+      <w:r>
+        <w:rPr>
+          <w:rFonts w:ascii="Consolas" w:eastAsia="Times New Roman" w:hAnsi="Consolas" w:cs="Courier New"/>
+          <w:color w:val="333333"/>
+          <w:sz w:val="20"/>
+          <w:szCs w:val="20"/>
+        </w:rPr>
+        <w:t xml:space="preserve">&gt;        </w:t>
+      </w:r>
+      <w:r>
+        <w:rPr>
+          <w:rFonts w:ascii="Consolas" w:eastAsia="Times New Roman" w:hAnsi="Consolas" w:cs="Courier New"/>
+          <w:color w:val="228B22"/>
+          <w:sz w:val="20"/>
+          <w:szCs w:val="20"/>
+        </w:rPr>
+        <w:t># Remove specified container from this machine</w:t>
+      </w:r>
+    </w:p>
+    <w:p>
+      <w:pPr>
+        <w:pBdr>
+          <w:top w:val="single" w:sz="6" w:space="7" w:color="CCCCCC"/>
+          <w:left w:val="single" w:sz="6" w:space="7" w:color="CCCCCC"/>
+          <w:bottom w:val="single" w:sz="6" w:space="7" w:color="CCCCCC"/>
+          <w:right w:val="single" w:sz="6" w:space="7" w:color="CCCCCC"/>
+        </w:pBdr>
+        <w:shd w:val="clear" w:color="auto" w:fill="F5F5F5"/>
+        <w:tabs>
+          <w:tab w:val="left" w:pos="916"/>
+          <w:tab w:val="left" w:pos="1832"/>
+          <w:tab w:val="left" w:pos="2748"/>
+          <w:tab w:val="left" w:pos="3664"/>
+          <w:tab w:val="left" w:pos="4580"/>
+          <w:tab w:val="left" w:pos="5496"/>
+          <w:tab w:val="left" w:pos="6412"/>
+          <w:tab w:val="left" w:pos="7328"/>
+          <w:tab w:val="left" w:pos="8244"/>
+          <w:tab w:val="left" w:pos="9160"/>
+          <w:tab w:val="left" w:pos="10076"/>
+          <w:tab w:val="left" w:pos="10992"/>
+          <w:tab w:val="left" w:pos="11908"/>
+          <w:tab w:val="left" w:pos="12824"/>
+          <w:tab w:val="left" w:pos="13740"/>
+          <w:tab w:val="left" w:pos="14656"/>
+        </w:tabs>
+        <w:spacing w:after="150" w:line="240" w:lineRule="auto"/>
+        <w:rPr>
+          <w:rFonts w:ascii="Consolas" w:eastAsia="Times New Roman" w:hAnsi="Consolas" w:cs="Courier New"/>
+          <w:color w:val="333333"/>
+          <w:sz w:val="20"/>
+          <w:szCs w:val="20"/>
+        </w:rPr>
+      </w:pPr>
+      <w:r>
+        <w:rPr>
+          <w:rFonts w:ascii="Consolas" w:eastAsia="Times New Roman" w:hAnsi="Consolas" w:cs="Courier New"/>
+          <w:color w:val="333333"/>
+          <w:sz w:val="20"/>
+          <w:szCs w:val="20"/>
+        </w:rPr>
+        <w:t xml:space="preserve">docker container rm </w:t>
+      </w:r>
+      <w:r>
+        <w:rPr>
+          <w:rFonts w:ascii="Consolas" w:eastAsia="Times New Roman" w:hAnsi="Consolas" w:cs="Courier New"/>
+          <w:color w:val="8B008B"/>
+          <w:sz w:val="20"/>
+          <w:szCs w:val="20"/>
+        </w:rPr>
+        <w:t>$(</w:t>
+      </w:r>
+      <w:r>
+        <w:rPr>
+          <w:rFonts w:ascii="Consolas" w:eastAsia="Times New Roman" w:hAnsi="Consolas" w:cs="Courier New"/>
+          <w:color w:val="333333"/>
+          <w:sz w:val="20"/>
+          <w:szCs w:val="20"/>
+        </w:rPr>
+        <w:t xml:space="preserve">docker container </w:t>
+      </w:r>
+      <w:r>
+        <w:rPr>
+          <w:rFonts w:ascii="Consolas" w:eastAsia="Times New Roman" w:hAnsi="Consolas" w:cs="Courier New"/>
+          <w:color w:val="658B00"/>
+          <w:sz w:val="20"/>
+          <w:szCs w:val="20"/>
+        </w:rPr>
+        <w:t>ls</w:t>
+      </w:r>
+      <w:r>
+        <w:rPr>
+          <w:rFonts w:ascii="Consolas" w:eastAsia="Times New Roman" w:hAnsi="Consolas" w:cs="Courier New"/>
+          <w:color w:val="333333"/>
+          <w:sz w:val="20"/>
+          <w:szCs w:val="20"/>
+        </w:rPr>
+        <w:t xml:space="preserve"> </w:t>
+      </w:r>
+      <w:r>
+        <w:rPr>
+          <w:rFonts w:ascii="Consolas" w:eastAsia="Times New Roman" w:hAnsi="Consolas" w:cs="Courier New"/>
+          <w:color w:val="8B008B"/>
+          <w:sz w:val="20"/>
+          <w:szCs w:val="20"/>
+        </w:rPr>
+        <w:t>-a</w:t>
+      </w:r>
+      <w:r>
+        <w:rPr>
+          <w:rFonts w:ascii="Consolas" w:eastAsia="Times New Roman" w:hAnsi="Consolas" w:cs="Courier New"/>
+          <w:color w:val="333333"/>
+          <w:sz w:val="20"/>
+          <w:szCs w:val="20"/>
+        </w:rPr>
+        <w:t xml:space="preserve"> </w:t>
+      </w:r>
+      <w:r>
+        <w:rPr>
+          <w:rFonts w:ascii="Consolas" w:eastAsia="Times New Roman" w:hAnsi="Consolas" w:cs="Courier New"/>
+          <w:color w:val="8B008B"/>
+          <w:sz w:val="20"/>
+          <w:szCs w:val="20"/>
+        </w:rPr>
+        <w:t>-</w:t>
+      </w:r>
+      <w:proofErr w:type="gramStart"/>
+      <w:r>
+        <w:rPr>
+          <w:rFonts w:ascii="Consolas" w:eastAsia="Times New Roman" w:hAnsi="Consolas" w:cs="Courier New"/>
+          <w:color w:val="8B008B"/>
+          <w:sz w:val="20"/>
+          <w:szCs w:val="20"/>
+        </w:rPr>
+        <w:t>q)</w:t>
+      </w:r>
+      <w:r>
+        <w:rPr>
+          <w:rFonts w:ascii="Consolas" w:eastAsia="Times New Roman" w:hAnsi="Consolas" w:cs="Courier New"/>
+          <w:color w:val="333333"/>
+          <w:sz w:val="20"/>
+          <w:szCs w:val="20"/>
+        </w:rPr>
+        <w:t xml:space="preserve">   </w:t>
+      </w:r>
+      <w:proofErr w:type="gramEnd"/>
+      <w:r>
+        <w:rPr>
+          <w:rFonts w:ascii="Consolas" w:eastAsia="Times New Roman" w:hAnsi="Consolas" w:cs="Courier New"/>
+          <w:color w:val="333333"/>
+          <w:sz w:val="20"/>
+          <w:szCs w:val="20"/>
+        </w:rPr>
+        <w:t xml:space="preserve">      </w:t>
+      </w:r>
+      <w:r>
+        <w:rPr>
+          <w:rFonts w:ascii="Consolas" w:eastAsia="Times New Roman" w:hAnsi="Consolas" w:cs="Courier New"/>
+          <w:color w:val="228B22"/>
+          <w:sz w:val="20"/>
+          <w:szCs w:val="20"/>
+        </w:rPr>
+        <w:t># Remove all containers</w:t>
+      </w:r>
+    </w:p>
+    <w:p>
+      <w:pPr>
+        <w:pBdr>
+          <w:top w:val="single" w:sz="6" w:space="7" w:color="CCCCCC"/>
+          <w:left w:val="single" w:sz="6" w:space="7" w:color="CCCCCC"/>
+          <w:bottom w:val="single" w:sz="6" w:space="7" w:color="CCCCCC"/>
+          <w:right w:val="single" w:sz="6" w:space="7" w:color="CCCCCC"/>
+        </w:pBdr>
+        <w:shd w:val="clear" w:color="auto" w:fill="F5F5F5"/>
+        <w:tabs>
+          <w:tab w:val="left" w:pos="916"/>
+          <w:tab w:val="left" w:pos="1832"/>
+          <w:tab w:val="left" w:pos="2748"/>
+          <w:tab w:val="left" w:pos="3664"/>
+          <w:tab w:val="left" w:pos="4580"/>
+          <w:tab w:val="left" w:pos="5496"/>
+          <w:tab w:val="left" w:pos="6412"/>
+          <w:tab w:val="left" w:pos="7328"/>
+          <w:tab w:val="left" w:pos="8244"/>
+          <w:tab w:val="left" w:pos="9160"/>
+          <w:tab w:val="left" w:pos="10076"/>
+          <w:tab w:val="left" w:pos="10992"/>
+          <w:tab w:val="left" w:pos="11908"/>
+          <w:tab w:val="left" w:pos="12824"/>
+          <w:tab w:val="left" w:pos="13740"/>
+          <w:tab w:val="left" w:pos="14656"/>
+        </w:tabs>
+        <w:spacing w:after="150" w:line="240" w:lineRule="auto"/>
+        <w:rPr>
+          <w:rFonts w:ascii="Consolas" w:eastAsia="Times New Roman" w:hAnsi="Consolas" w:cs="Courier New"/>
+          <w:color w:val="333333"/>
+          <w:sz w:val="20"/>
+          <w:szCs w:val="20"/>
+        </w:rPr>
+      </w:pPr>
+      <w:r>
+        <w:rPr>
+          <w:rFonts w:ascii="Consolas" w:eastAsia="Times New Roman" w:hAnsi="Consolas" w:cs="Courier New"/>
+          <w:color w:val="333333"/>
+          <w:sz w:val="20"/>
+          <w:szCs w:val="20"/>
+        </w:rPr>
+        <w:t xml:space="preserve">docker image </w:t>
+      </w:r>
+      <w:r>
+        <w:rPr>
+          <w:rFonts w:ascii="Consolas" w:eastAsia="Times New Roman" w:hAnsi="Consolas" w:cs="Courier New"/>
+          <w:color w:val="658B00"/>
+          <w:sz w:val="20"/>
+          <w:szCs w:val="20"/>
+        </w:rPr>
+        <w:t>ls</w:t>
+      </w:r>
+      <w:r>
+        <w:rPr>
+          <w:rFonts w:ascii="Consolas" w:eastAsia="Times New Roman" w:hAnsi="Consolas" w:cs="Courier New"/>
+          <w:color w:val="333333"/>
+          <w:sz w:val="20"/>
+          <w:szCs w:val="20"/>
+        </w:rPr>
+        <w:t xml:space="preserve"> </w:t>
+      </w:r>
+      <w:r>
+        <w:rPr>
+          <w:rFonts w:ascii="Consolas" w:eastAsia="Times New Roman" w:hAnsi="Consolas" w:cs="Courier New"/>
+          <w:color w:val="8B008B"/>
+          <w:sz w:val="20"/>
+          <w:szCs w:val="20"/>
+        </w:rPr>
+        <w:t>-a</w:t>
+      </w:r>
+      <w:r>
+        <w:rPr>
+          <w:rFonts w:ascii="Consolas" w:eastAsia="Times New Roman" w:hAnsi="Consolas" w:cs="Courier New"/>
+          <w:color w:val="333333"/>
+          <w:sz w:val="20"/>
+          <w:szCs w:val="20"/>
+        </w:rPr>
+        <w:t xml:space="preserve">                             </w:t>
+      </w:r>
+      <w:r>
+        <w:rPr>
+          <w:rFonts w:ascii="Consolas" w:eastAsia="Times New Roman" w:hAnsi="Consolas" w:cs="Courier New"/>
+          <w:color w:val="228B22"/>
+          <w:sz w:val="20"/>
+          <w:szCs w:val="20"/>
+        </w:rPr>
+        <w:t># List all images on this machine</w:t>
+      </w:r>
+    </w:p>
+    <w:p>
+      <w:pPr>
+        <w:pBdr>
+          <w:top w:val="single" w:sz="6" w:space="7" w:color="CCCCCC"/>
+          <w:left w:val="single" w:sz="6" w:space="7" w:color="CCCCCC"/>
+          <w:bottom w:val="single" w:sz="6" w:space="7" w:color="CCCCCC"/>
+          <w:right w:val="single" w:sz="6" w:space="7" w:color="CCCCCC"/>
+        </w:pBdr>
+        <w:shd w:val="clear" w:color="auto" w:fill="F5F5F5"/>
+        <w:tabs>
+          <w:tab w:val="left" w:pos="916"/>
+          <w:tab w:val="left" w:pos="1832"/>
+          <w:tab w:val="left" w:pos="2748"/>
+          <w:tab w:val="left" w:pos="3664"/>
+          <w:tab w:val="left" w:pos="4580"/>
+          <w:tab w:val="left" w:pos="5496"/>
+          <w:tab w:val="left" w:pos="6412"/>
+          <w:tab w:val="left" w:pos="7328"/>
+          <w:tab w:val="left" w:pos="8244"/>
+          <w:tab w:val="left" w:pos="9160"/>
+          <w:tab w:val="left" w:pos="10076"/>
+          <w:tab w:val="left" w:pos="10992"/>
+          <w:tab w:val="left" w:pos="11908"/>
+          <w:tab w:val="left" w:pos="12824"/>
+          <w:tab w:val="left" w:pos="13740"/>
+          <w:tab w:val="left" w:pos="14656"/>
+        </w:tabs>
+        <w:spacing w:after="150" w:line="240" w:lineRule="auto"/>
+        <w:rPr>
+          <w:rFonts w:ascii="Consolas" w:eastAsia="Times New Roman" w:hAnsi="Consolas" w:cs="Courier New"/>
+          <w:color w:val="333333"/>
+          <w:sz w:val="20"/>
+          <w:szCs w:val="20"/>
+        </w:rPr>
+      </w:pPr>
+      <w:r>
+        <w:rPr>
+          <w:rFonts w:ascii="Consolas" w:eastAsia="Times New Roman" w:hAnsi="Consolas" w:cs="Courier New"/>
+          <w:color w:val="333333"/>
+          <w:sz w:val="20"/>
+          <w:szCs w:val="20"/>
+        </w:rPr>
+        <w:t xml:space="preserve">docker image rm &lt;image id&gt;            </w:t>
+      </w:r>
+      <w:r>
+        <w:rPr>
+          <w:rFonts w:ascii="Consolas" w:eastAsia="Times New Roman" w:hAnsi="Consolas" w:cs="Courier New"/>
+          <w:color w:val="228B22"/>
+          <w:sz w:val="20"/>
+          <w:szCs w:val="20"/>
+        </w:rPr>
+        <w:t># Remove specified image from this machine</w:t>
+      </w:r>
+    </w:p>
+    <w:p>
+      <w:pPr>
+        <w:pBdr>
+          <w:top w:val="single" w:sz="6" w:space="7" w:color="CCCCCC"/>
+          <w:left w:val="single" w:sz="6" w:space="7" w:color="CCCCCC"/>
+          <w:bottom w:val="single" w:sz="6" w:space="7" w:color="CCCCCC"/>
+          <w:right w:val="single" w:sz="6" w:space="7" w:color="CCCCCC"/>
+        </w:pBdr>
+        <w:shd w:val="clear" w:color="auto" w:fill="F5F5F5"/>
+        <w:tabs>
+          <w:tab w:val="left" w:pos="916"/>
+          <w:tab w:val="left" w:pos="1832"/>
+          <w:tab w:val="left" w:pos="2748"/>
+          <w:tab w:val="left" w:pos="3664"/>
+          <w:tab w:val="left" w:pos="4580"/>
+          <w:tab w:val="left" w:pos="5496"/>
+          <w:tab w:val="left" w:pos="6412"/>
+          <w:tab w:val="left" w:pos="7328"/>
+          <w:tab w:val="left" w:pos="8244"/>
+          <w:tab w:val="left" w:pos="9160"/>
+          <w:tab w:val="left" w:pos="10076"/>
+          <w:tab w:val="left" w:pos="10992"/>
+          <w:tab w:val="left" w:pos="11908"/>
+          <w:tab w:val="left" w:pos="12824"/>
+          <w:tab w:val="left" w:pos="13740"/>
+          <w:tab w:val="left" w:pos="14656"/>
+        </w:tabs>
+        <w:spacing w:after="150" w:line="240" w:lineRule="auto"/>
+        <w:rPr>
+          <w:rFonts w:ascii="Consolas" w:eastAsia="Times New Roman" w:hAnsi="Consolas" w:cs="Courier New"/>
+          <w:color w:val="333333"/>
+          <w:sz w:val="20"/>
+          <w:szCs w:val="20"/>
+        </w:rPr>
+      </w:pPr>
+      <w:r>
+        <w:rPr>
+          <w:rFonts w:ascii="Consolas" w:eastAsia="Times New Roman" w:hAnsi="Consolas" w:cs="Courier New"/>
+          <w:color w:val="333333"/>
+          <w:sz w:val="20"/>
+          <w:szCs w:val="20"/>
+        </w:rPr>
+        <w:t xml:space="preserve">docker image rm </w:t>
+      </w:r>
+      <w:r>
+        <w:rPr>
+          <w:rFonts w:ascii="Consolas" w:eastAsia="Times New Roman" w:hAnsi="Consolas" w:cs="Courier New"/>
+          <w:color w:val="8B008B"/>
+          <w:sz w:val="20"/>
+          <w:szCs w:val="20"/>
+        </w:rPr>
+        <w:t>$(</w:t>
+      </w:r>
+      <w:r>
+        <w:rPr>
+          <w:rFonts w:ascii="Consolas" w:eastAsia="Times New Roman" w:hAnsi="Consolas" w:cs="Courier New"/>
+          <w:color w:val="333333"/>
+          <w:sz w:val="20"/>
+          <w:szCs w:val="20"/>
+        </w:rPr>
+        <w:t xml:space="preserve">docker image </w:t>
+      </w:r>
+      <w:r>
+        <w:rPr>
+          <w:rFonts w:ascii="Consolas" w:eastAsia="Times New Roman" w:hAnsi="Consolas" w:cs="Courier New"/>
+          <w:color w:val="658B00"/>
+          <w:sz w:val="20"/>
+          <w:szCs w:val="20"/>
+        </w:rPr>
+        <w:t>ls</w:t>
+      </w:r>
+      <w:r>
+        <w:rPr>
+          <w:rFonts w:ascii="Consolas" w:eastAsia="Times New Roman" w:hAnsi="Consolas" w:cs="Courier New"/>
+          <w:color w:val="333333"/>
+          <w:sz w:val="20"/>
+          <w:szCs w:val="20"/>
+        </w:rPr>
+        <w:t xml:space="preserve"> </w:t>
+      </w:r>
+      <w:r>
+        <w:rPr>
+          <w:rFonts w:ascii="Consolas" w:eastAsia="Times New Roman" w:hAnsi="Consolas" w:cs="Courier New"/>
+          <w:color w:val="8B008B"/>
+          <w:sz w:val="20"/>
+          <w:szCs w:val="20"/>
+        </w:rPr>
+        <w:t>-a</w:t>
+      </w:r>
+      <w:r>
+        <w:rPr>
+          <w:rFonts w:ascii="Consolas" w:eastAsia="Times New Roman" w:hAnsi="Consolas" w:cs="Courier New"/>
+          <w:color w:val="333333"/>
+          <w:sz w:val="20"/>
+          <w:szCs w:val="20"/>
+        </w:rPr>
+        <w:t xml:space="preserve"> </w:t>
+      </w:r>
+      <w:r>
+        <w:rPr>
+          <w:rFonts w:ascii="Consolas" w:eastAsia="Times New Roman" w:hAnsi="Consolas" w:cs="Courier New"/>
+          <w:color w:val="8B008B"/>
+          <w:sz w:val="20"/>
+          <w:szCs w:val="20"/>
+        </w:rPr>
+        <w:t>-</w:t>
+      </w:r>
+      <w:proofErr w:type="gramStart"/>
+      <w:r>
+        <w:rPr>
+          <w:rFonts w:ascii="Consolas" w:eastAsia="Times New Roman" w:hAnsi="Consolas" w:cs="Courier New"/>
+          <w:color w:val="8B008B"/>
+          <w:sz w:val="20"/>
+          <w:szCs w:val="20"/>
+        </w:rPr>
+        <w:t>q)</w:t>
+      </w:r>
+      <w:r>
+        <w:rPr>
+          <w:rFonts w:ascii="Consolas" w:eastAsia="Times New Roman" w:hAnsi="Consolas" w:cs="Courier New"/>
+          <w:color w:val="333333"/>
+          <w:sz w:val="20"/>
+          <w:szCs w:val="20"/>
+        </w:rPr>
+        <w:t xml:space="preserve">   </w:t>
+      </w:r>
+      <w:proofErr w:type="gramEnd"/>
+      <w:r>
+        <w:rPr>
+          <w:rFonts w:ascii="Consolas" w:eastAsia="Times New Roman" w:hAnsi="Consolas" w:cs="Courier New"/>
+          <w:color w:val="228B22"/>
+          <w:sz w:val="20"/>
+          <w:szCs w:val="20"/>
+        </w:rPr>
+        <w:t># Remove all images from this machine</w:t>
+      </w:r>
+    </w:p>
+    <w:p>
+      <w:pPr>
+        <w:pBdr>
+          <w:top w:val="single" w:sz="6" w:space="7" w:color="CCCCCC"/>
+          <w:left w:val="single" w:sz="6" w:space="7" w:color="CCCCCC"/>
+          <w:bottom w:val="single" w:sz="6" w:space="7" w:color="CCCCCC"/>
+          <w:right w:val="single" w:sz="6" w:space="7" w:color="CCCCCC"/>
+        </w:pBdr>
+        <w:shd w:val="clear" w:color="auto" w:fill="F5F5F5"/>
+        <w:tabs>
+          <w:tab w:val="left" w:pos="916"/>
+          <w:tab w:val="left" w:pos="1832"/>
+          <w:tab w:val="left" w:pos="2748"/>
+          <w:tab w:val="left" w:pos="3664"/>
+          <w:tab w:val="left" w:pos="4580"/>
+          <w:tab w:val="left" w:pos="5496"/>
+          <w:tab w:val="left" w:pos="6412"/>
+          <w:tab w:val="left" w:pos="7328"/>
+          <w:tab w:val="left" w:pos="8244"/>
+          <w:tab w:val="left" w:pos="9160"/>
+          <w:tab w:val="left" w:pos="10076"/>
+          <w:tab w:val="left" w:pos="10992"/>
+          <w:tab w:val="left" w:pos="11908"/>
+          <w:tab w:val="left" w:pos="12824"/>
+          <w:tab w:val="left" w:pos="13740"/>
+          <w:tab w:val="left" w:pos="14656"/>
+        </w:tabs>
+        <w:spacing w:after="150" w:line="240" w:lineRule="auto"/>
+        <w:rPr>
+          <w:rFonts w:ascii="Consolas" w:eastAsia="Times New Roman" w:hAnsi="Consolas" w:cs="Courier New"/>
+          <w:color w:val="333333"/>
+          <w:sz w:val="20"/>
+          <w:szCs w:val="20"/>
+        </w:rPr>
+      </w:pPr>
+      <w:r>
+        <w:rPr>
+          <w:rFonts w:ascii="Consolas" w:eastAsia="Times New Roman" w:hAnsi="Consolas" w:cs="Courier New"/>
+          <w:color w:val="333333"/>
+          <w:sz w:val="20"/>
+          <w:szCs w:val="20"/>
+        </w:rPr>
+        <w:t xml:space="preserve">docker login             </w:t>
+      </w:r>
+      <w:r>
+        <w:rPr>
+          <w:rFonts w:ascii="Consolas" w:eastAsia="Times New Roman" w:hAnsi="Consolas" w:cs="Courier New"/>
+          <w:color w:val="228B22"/>
+          <w:sz w:val="20"/>
+          <w:szCs w:val="20"/>
+        </w:rPr>
+        <w:t># Log in this CLI session using your Docker credentials</w:t>
+      </w:r>
+    </w:p>
+    <w:p>
+      <w:pPr>
+        <w:pBdr>
+          <w:top w:val="single" w:sz="6" w:space="7" w:color="CCCCCC"/>
+          <w:left w:val="single" w:sz="6" w:space="7" w:color="CCCCCC"/>
+          <w:bottom w:val="single" w:sz="6" w:space="7" w:color="CCCCCC"/>
+          <w:right w:val="single" w:sz="6" w:space="7" w:color="CCCCCC"/>
+        </w:pBdr>
+        <w:shd w:val="clear" w:color="auto" w:fill="F5F5F5"/>
+        <w:tabs>
+          <w:tab w:val="left" w:pos="916"/>
+          <w:tab w:val="left" w:pos="1832"/>
+          <w:tab w:val="left" w:pos="2748"/>
+          <w:tab w:val="left" w:pos="3664"/>
+          <w:tab w:val="left" w:pos="4580"/>
+          <w:tab w:val="left" w:pos="5496"/>
+          <w:tab w:val="left" w:pos="6412"/>
+          <w:tab w:val="left" w:pos="7328"/>
+          <w:tab w:val="left" w:pos="8244"/>
+          <w:tab w:val="left" w:pos="9160"/>
+          <w:tab w:val="left" w:pos="10076"/>
+          <w:tab w:val="left" w:pos="10992"/>
+          <w:tab w:val="left" w:pos="11908"/>
+          <w:tab w:val="left" w:pos="12824"/>
+          <w:tab w:val="left" w:pos="13740"/>
+          <w:tab w:val="left" w:pos="14656"/>
+        </w:tabs>
+        <w:spacing w:after="150" w:line="240" w:lineRule="auto"/>
+        <w:rPr>
+          <w:rFonts w:ascii="Consolas" w:eastAsia="Times New Roman" w:hAnsi="Consolas" w:cs="Courier New"/>
+          <w:color w:val="333333"/>
+          <w:sz w:val="20"/>
+          <w:szCs w:val="20"/>
+        </w:rPr>
+      </w:pPr>
+      <w:r>
+        <w:rPr>
+          <w:rFonts w:ascii="Consolas" w:eastAsia="Times New Roman" w:hAnsi="Consolas" w:cs="Courier New"/>
+          <w:color w:val="333333"/>
+          <w:sz w:val="20"/>
+          <w:szCs w:val="20"/>
+        </w:rPr>
+        <w:t>docker tag &lt;image&gt; username/</w:t>
+      </w:r>
+      <w:proofErr w:type="spellStart"/>
+      <w:proofErr w:type="gramStart"/>
+      <w:r>
+        <w:rPr>
+          <w:rFonts w:ascii="Consolas" w:eastAsia="Times New Roman" w:hAnsi="Consolas" w:cs="Courier New"/>
+          <w:color w:val="333333"/>
+          <w:sz w:val="20"/>
+          <w:szCs w:val="20"/>
+        </w:rPr>
+        <w:t>repository:tag</w:t>
+      </w:r>
+      <w:proofErr w:type="spellEnd"/>
+      <w:proofErr w:type="gramEnd"/>
+      <w:r>
+        <w:rPr>
+          <w:rFonts w:ascii="Consolas" w:eastAsia="Times New Roman" w:hAnsi="Consolas" w:cs="Courier New"/>
+          <w:color w:val="333333"/>
+          <w:sz w:val="20"/>
+          <w:szCs w:val="20"/>
+        </w:rPr>
+        <w:t xml:space="preserve">  </w:t>
+      </w:r>
+      <w:r>
+        <w:rPr>
+          <w:rFonts w:ascii="Consolas" w:eastAsia="Times New Roman" w:hAnsi="Consolas" w:cs="Courier New"/>
+          <w:color w:val="228B22"/>
+          <w:sz w:val="20"/>
+          <w:szCs w:val="20"/>
+        </w:rPr>
+        <w:t># Tag &lt;image&gt; for upload to registry</w:t>
+      </w:r>
+    </w:p>
+    <w:p>
+      <w:pPr>
+        <w:pBdr>
+          <w:top w:val="single" w:sz="6" w:space="7" w:color="CCCCCC"/>
+          <w:left w:val="single" w:sz="6" w:space="7" w:color="CCCCCC"/>
+          <w:bottom w:val="single" w:sz="6" w:space="7" w:color="CCCCCC"/>
+          <w:right w:val="single" w:sz="6" w:space="7" w:color="CCCCCC"/>
+        </w:pBdr>
+        <w:shd w:val="clear" w:color="auto" w:fill="F5F5F5"/>
+        <w:tabs>
+          <w:tab w:val="left" w:pos="916"/>
+          <w:tab w:val="left" w:pos="1832"/>
+          <w:tab w:val="left" w:pos="2748"/>
+          <w:tab w:val="left" w:pos="3664"/>
+          <w:tab w:val="left" w:pos="4580"/>
+          <w:tab w:val="left" w:pos="5496"/>
+          <w:tab w:val="left" w:pos="6412"/>
+          <w:tab w:val="left" w:pos="7328"/>
+          <w:tab w:val="left" w:pos="8244"/>
+          <w:tab w:val="left" w:pos="9160"/>
+          <w:tab w:val="left" w:pos="10076"/>
+          <w:tab w:val="left" w:pos="10992"/>
+          <w:tab w:val="left" w:pos="11908"/>
+          <w:tab w:val="left" w:pos="12824"/>
+          <w:tab w:val="left" w:pos="13740"/>
+          <w:tab w:val="left" w:pos="14656"/>
+        </w:tabs>
+        <w:spacing w:after="150" w:line="240" w:lineRule="auto"/>
+        <w:rPr>
+          <w:rFonts w:ascii="Consolas" w:eastAsia="Times New Roman" w:hAnsi="Consolas" w:cs="Courier New"/>
+          <w:color w:val="333333"/>
+          <w:sz w:val="20"/>
+          <w:szCs w:val="20"/>
+        </w:rPr>
+      </w:pPr>
+      <w:r>
+        <w:rPr>
+          <w:rFonts w:ascii="Consolas" w:eastAsia="Times New Roman" w:hAnsi="Consolas" w:cs="Courier New"/>
+          <w:color w:val="333333"/>
+          <w:sz w:val="20"/>
+          <w:szCs w:val="20"/>
+        </w:rPr>
+        <w:t>docker push username/</w:t>
+      </w:r>
+      <w:proofErr w:type="spellStart"/>
+      <w:proofErr w:type="gramStart"/>
+      <w:r>
+        <w:rPr>
+          <w:rFonts w:ascii="Consolas" w:eastAsia="Times New Roman" w:hAnsi="Consolas" w:cs="Courier New"/>
+          <w:color w:val="333333"/>
+          <w:sz w:val="20"/>
+          <w:szCs w:val="20"/>
+        </w:rPr>
+        <w:t>repository:tag</w:t>
+      </w:r>
+      <w:proofErr w:type="spellEnd"/>
+      <w:proofErr w:type="gramEnd"/>
+      <w:r>
+        <w:rPr>
+          <w:rFonts w:ascii="Consolas" w:eastAsia="Times New Roman" w:hAnsi="Consolas" w:cs="Courier New"/>
+          <w:color w:val="333333"/>
+          <w:sz w:val="20"/>
+          <w:szCs w:val="20"/>
+        </w:rPr>
+        <w:t xml:space="preserve">            </w:t>
+      </w:r>
+      <w:r>
+        <w:rPr>
+          <w:rFonts w:ascii="Consolas" w:eastAsia="Times New Roman" w:hAnsi="Consolas" w:cs="Courier New"/>
+          <w:color w:val="228B22"/>
+          <w:sz w:val="20"/>
+          <w:szCs w:val="20"/>
+        </w:rPr>
+        <w:t># Upload tagged image to registry</w:t>
+      </w:r>
+    </w:p>
+    <w:p>
+      <w:pPr>
+        <w:pBdr>
+          <w:top w:val="single" w:sz="6" w:space="7" w:color="CCCCCC"/>
+          <w:left w:val="single" w:sz="6" w:space="7" w:color="CCCCCC"/>
+          <w:bottom w:val="single" w:sz="6" w:space="7" w:color="CCCCCC"/>
+          <w:right w:val="single" w:sz="6" w:space="7" w:color="CCCCCC"/>
+        </w:pBdr>
+        <w:shd w:val="clear" w:color="auto" w:fill="F5F5F5"/>
+        <w:tabs>
+          <w:tab w:val="left" w:pos="916"/>
+          <w:tab w:val="left" w:pos="1832"/>
+          <w:tab w:val="left" w:pos="2748"/>
+          <w:tab w:val="left" w:pos="3664"/>
+          <w:tab w:val="left" w:pos="4580"/>
+          <w:tab w:val="left" w:pos="5496"/>
+          <w:tab w:val="left" w:pos="6412"/>
+          <w:tab w:val="left" w:pos="7328"/>
+          <w:tab w:val="left" w:pos="8244"/>
+          <w:tab w:val="left" w:pos="9160"/>
+          <w:tab w:val="left" w:pos="10076"/>
+          <w:tab w:val="left" w:pos="10992"/>
+          <w:tab w:val="left" w:pos="11908"/>
+          <w:tab w:val="left" w:pos="12824"/>
+          <w:tab w:val="left" w:pos="13740"/>
+          <w:tab w:val="left" w:pos="14656"/>
+        </w:tabs>
+        <w:spacing w:line="240" w:lineRule="auto"/>
+        <w:rPr>
+          <w:rFonts w:ascii="Consolas" w:eastAsia="Times New Roman" w:hAnsi="Consolas" w:cs="Courier New"/>
+          <w:color w:val="333333"/>
+          <w:sz w:val="20"/>
+          <w:szCs w:val="20"/>
+        </w:rPr>
+      </w:pPr>
+      <w:r>
+        <w:rPr>
+          <w:rFonts w:ascii="Consolas" w:eastAsia="Times New Roman" w:hAnsi="Consolas" w:cs="Courier New"/>
+          <w:color w:val="333333"/>
+          <w:sz w:val="20"/>
+          <w:szCs w:val="20"/>
+        </w:rPr>
+        <w:t>docker run username/</w:t>
+      </w:r>
+      <w:proofErr w:type="spellStart"/>
+      <w:proofErr w:type="gramStart"/>
+      <w:r>
+        <w:rPr>
+          <w:rFonts w:ascii="Consolas" w:eastAsia="Times New Roman" w:hAnsi="Consolas" w:cs="Courier New"/>
+          <w:color w:val="333333"/>
+          <w:sz w:val="20"/>
+          <w:szCs w:val="20"/>
+        </w:rPr>
+        <w:t>repository:tag</w:t>
+      </w:r>
+      <w:proofErr w:type="spellEnd"/>
+      <w:proofErr w:type="gramEnd"/>
+      <w:r>
+        <w:rPr>
+          <w:rFonts w:ascii="Consolas" w:eastAsia="Times New Roman" w:hAnsi="Consolas" w:cs="Courier New"/>
+          <w:color w:val="333333"/>
+          <w:sz w:val="20"/>
+          <w:szCs w:val="20"/>
+        </w:rPr>
+        <w:t xml:space="preserve">                   </w:t>
+      </w:r>
+      <w:r>
+        <w:rPr>
+          <w:rFonts w:ascii="Consolas" w:eastAsia="Times New Roman" w:hAnsi="Consolas" w:cs="Courier New"/>
+          <w:color w:val="228B22"/>
+          <w:sz w:val="20"/>
+          <w:szCs w:val="20"/>
+        </w:rPr>
+        <w:t># Run image from a registry</w:t>
+      </w:r>
+    </w:p>
+    <w:p>
+      <w:pPr>
+        <w:rPr>
+          <w:rStyle w:val="Hyperlink"/>
+        </w:rPr>
+      </w:pPr>
+    </w:p>
+    <w:p>
+      <w:hyperlink r:id="rId8" w:history="1">
+        <w:r>
+          <w:rPr>
+            <w:rStyle w:val="Hyperlink"/>
+          </w:rPr>
+          <w:t>https://docs.docker.com/get-started/part3/</w:t>
+        </w:r>
+      </w:hyperlink>
+    </w:p>
+    <w:p>
       <w:bookmarkStart w:id="0" w:name="_GoBack"/>
       <w:bookmarkEnd w:id="0"/>
     </w:p>
-    <w:p/>
-    <w:p/>
     <w:p/>
     <w:p/>
     <w:sectPr>
@@ -1957,6 +3491,16 @@
       <w:shd w:val="clear" w:color="auto" w:fill="E1DFDD"/>
     </w:rPr>
   </w:style>
+  <w:style w:type="character" w:customStyle="1" w:styleId="o">
+    <w:name w:val="o"/>
+    <w:basedOn w:val="DefaultParagraphFont"/>
+    <w:rsid w:val="00495E04"/>
+  </w:style>
+  <w:style w:type="character" w:customStyle="1" w:styleId="k">
+    <w:name w:val="k"/>
+    <w:basedOn w:val="DefaultParagraphFont"/>
+    <w:rsid w:val="00495E04"/>
+  </w:style>
 </w:styles>
 </file>
 

</xml_diff>